<commit_message>
changes to week 2 lectures
</commit_message>
<xml_diff>
--- a/docs/handouts_word/02_-_Word_Classes.docx
+++ b/docs/handouts_word/02_-_Word_Classes.docx
@@ -358,7 +358,7 @@
         </w:numPr>
       </w:pPr>
       <w:r>
-        <w:t xml:space="preserve">Functional, e.g. a verb is a</w:t>
+        <w:t xml:space="preserve">Semantics / meaning-based test, e.g. a verb is a</w:t>
       </w:r>
       <w:r>
         <w:t xml:space="preserve"> </w:t>
@@ -387,7 +387,7 @@
         </w:numPr>
       </w:pPr>
       <w:r>
-        <w:t xml:space="preserve">Morphological, e.g. we can make a verb progressive by adding</w:t>
+        <w:t xml:space="preserve">Morphological test, e.g. we can make a verb progressive by adding</w:t>
       </w:r>
       <w:r>
         <w:t xml:space="preserve"> </w:t>
@@ -407,7 +407,7 @@
         </w:numPr>
       </w:pPr>
       <w:r>
-        <w:t xml:space="preserve">Positional, e.g. verbs come after subjects and before objects, e.g.</w:t>
+        <w:t xml:space="preserve">Positional test, e.g. verbs come after subjects and before objects, e.g.</w:t>
       </w:r>
       <w:r>
         <w:t xml:space="preserve"> </w:t>

</xml_diff>

<commit_message>
changing "functional" to "semantic"
</commit_message>
<xml_diff>
--- a/docs/handouts_word/02_-_Word_Classes.docx
+++ b/docs/handouts_word/02_-_Word_Classes.docx
@@ -248,9 +248,9 @@
       <w:pPr>
         <w:pStyle w:val="Heading2"/>
       </w:pPr>
-      <w:bookmarkStart w:id="23" w:name="functional-definitions---why-the-dont-work-very-well"/>
-      <w:r>
-        <w:t xml:space="preserve">Functional definitions - why the don’t work very well</w:t>
+      <w:bookmarkStart w:id="23" w:name="semantic-definitions---why-the-dont-work-very-well"/>
+      <w:r>
+        <w:t xml:space="preserve">Semantic definitions - why the don’t work very well</w:t>
       </w:r>
       <w:bookmarkEnd w:id="23"/>
     </w:p>

</xml_diff>